<commit_message>
added ref to Time article, still need page number!
</commit_message>
<xml_diff>
--- a/Documentation/CS383-AI-Project-Moser-Vawter.docx
+++ b/Documentation/CS383-AI-Project-Moser-Vawter.docx
@@ -409,7 +409,23 @@
           <w:sz w:val="20"/>
           <w:szCs w:val="20"/>
         </w:rPr>
-        <w:t>Our original inspiration for the assignment came from an article in the July 2015 issue of Time Magazine</w:t>
+        <w:t>Our original inspiration for the assignment came from an article in the Ju</w:t>
+      </w:r>
+      <w:r>
+        <w:rPr>
+          <w:color w:val="000000"/>
+          <w:sz w:val="20"/>
+          <w:szCs w:val="20"/>
+        </w:rPr>
+        <w:t xml:space="preserve">ne </w:t>
+      </w:r>
+      <w:r>
+        <w:rPr>
+          <w:color w:val="000000"/>
+          <w:sz w:val="20"/>
+          <w:szCs w:val="20"/>
+        </w:rPr>
+        <w:t>2015 issue of Time Magazine</w:t>
       </w:r>
       <w:r>
         <w:rPr>
@@ -4901,9 +4917,6 @@
       <m:oMathPara>
         <m:oMath>
           <m:r>
-            <m:rPr>
-              <m:sty m:val="p"/>
-            </m:rPr>
             <w:rPr>
               <w:rFonts w:ascii="Cambria Math" w:hAnsi="Cambria Math"/>
               <w:color w:val="000000"/>
@@ -4952,9 +4965,6 @@
                 </m:e>
                 <m:sub>
                   <m:r>
-                    <m:rPr>
-                      <m:sty m:val="p"/>
-                    </m:rPr>
                     <w:rPr>
                       <w:rFonts w:ascii="Cambria Math" w:hAnsi="Cambria Math"/>
                       <w:color w:val="000000"/>
@@ -4968,9 +4978,6 @@
             </m:fName>
             <m:e>
               <m:r>
-                <m:rPr>
-                  <m:sty m:val="p"/>
-                </m:rPr>
                 <w:rPr>
                   <w:rFonts w:ascii="Cambria Math" w:hAnsi="Cambria Math"/>
                   <w:color w:val="000000"/>
@@ -4994,9 +5001,6 @@
                 </m:fPr>
                 <m:num>
                   <m:r>
-                    <m:rPr>
-                      <m:sty m:val="p"/>
-                    </m:rPr>
                     <w:rPr>
                       <w:rFonts w:ascii="Cambria Math" w:hAnsi="Cambria Math"/>
                       <w:color w:val="000000"/>
@@ -5008,9 +5012,6 @@
                 </m:num>
                 <m:den>
                   <m:r>
-                    <m:rPr>
-                      <m:sty m:val="p"/>
-                    </m:rPr>
                     <w:rPr>
                       <w:rFonts w:ascii="Cambria Math" w:hAnsi="Cambria Math"/>
                       <w:color w:val="000000"/>
@@ -5022,9 +5023,6 @@
                 </m:den>
               </m:f>
               <m:r>
-                <m:rPr>
-                  <m:sty m:val="p"/>
-                </m:rPr>
                 <w:rPr>
                   <w:rFonts w:ascii="Cambria Math" w:hAnsi="Cambria Math"/>
                   <w:color w:val="000000"/>
@@ -5271,16 +5269,7 @@
               <w:sz w:val="20"/>
               <w:szCs w:val="20"/>
             </w:rPr>
-            <m:t>EPC</m:t>
-          </m:r>
-          <m:r>
-            <w:rPr>
-              <w:rFonts w:ascii="Cambria Math" w:hAnsi="Cambria Math"/>
-              <w:color w:val="000000"/>
-              <w:sz w:val="20"/>
-              <w:szCs w:val="20"/>
-            </w:rPr>
-            <m:t xml:space="preserve"> Binary Index=Integer</m:t>
+            <m:t>EPC Binary Index=Integer</m:t>
           </m:r>
           <m:func>
             <m:funcPr>
@@ -6309,7 +6298,7 @@
                     <a:blip r:embed="rId9" cstate="print">
                       <a:extLst>
                         <a:ext uri="{28A0092B-C50C-407E-A947-70E740481C1C}">
-                          <a14:useLocalDpi xmlns="" xmlns:wpc="http://schemas.microsoft.com/office/word/2010/wordprocessingCanvas" xmlns:mc="http://schemas.openxmlformats.org/markup-compatibility/2006" xmlns:o="urn:schemas-microsoft-com:office:office" xmlns:v="urn:schemas-microsoft-com:vml" xmlns:wp14="http://schemas.microsoft.com/office/word/2010/wordprocessingDrawing" xmlns:w10="urn:schemas-microsoft-com:office:word" xmlns:w="http://schemas.openxmlformats.org/wordprocessingml/2006/main" xmlns:w14="http://schemas.microsoft.com/office/word/2010/wordml" xmlns:w15="http://schemas.microsoft.com/office/word/2012/wordml" xmlns:wpg="http://schemas.microsoft.com/office/word/2010/wordprocessingGroup" xmlns:wpi="http://schemas.microsoft.com/office/word/2010/wordprocessingInk" xmlns:wps="http://schemas.microsoft.com/office/word/2010/wordprocessingShape" xmlns:a14="http://schemas.microsoft.com/office/drawing/2010/main" val="0"/>
+                          <a14:useLocalDpi xmlns:a14="http://schemas.microsoft.com/office/drawing/2010/main" xmlns:wps="http://schemas.microsoft.com/office/word/2010/wordprocessingShape" xmlns:wpi="http://schemas.microsoft.com/office/word/2010/wordprocessingInk" xmlns:wpg="http://schemas.microsoft.com/office/word/2010/wordprocessingGroup" xmlns:w15="http://schemas.microsoft.com/office/word/2012/wordml" xmlns:w14="http://schemas.microsoft.com/office/word/2010/wordml" xmlns:w="http://schemas.openxmlformats.org/wordprocessingml/2006/main" xmlns:w10="urn:schemas-microsoft-com:office:word" xmlns:wp14="http://schemas.microsoft.com/office/word/2010/wordprocessingDrawing" xmlns:v="urn:schemas-microsoft-com:vml" xmlns:o="urn:schemas-microsoft-com:office:office" xmlns:mc="http://schemas.openxmlformats.org/markup-compatibility/2006" xmlns:wpc="http://schemas.microsoft.com/office/word/2010/wordprocessingCanvas" xmlns="" val="0"/>
                         </a:ext>
                       </a:extLst>
                     </a:blip>
@@ -6330,7 +6319,7 @@
                     </a:ln>
                     <a:extLst>
                       <a:ext uri="{53640926-AAD7-44D8-BBD7-CCE9431645EC}">
-                        <a14:shadowObscured xmlns="" xmlns:wpc="http://schemas.microsoft.com/office/word/2010/wordprocessingCanvas" xmlns:mc="http://schemas.openxmlformats.org/markup-compatibility/2006" xmlns:o="urn:schemas-microsoft-com:office:office" xmlns:v="urn:schemas-microsoft-com:vml" xmlns:wp14="http://schemas.microsoft.com/office/word/2010/wordprocessingDrawing" xmlns:w10="urn:schemas-microsoft-com:office:word" xmlns:w="http://schemas.openxmlformats.org/wordprocessingml/2006/main" xmlns:w14="http://schemas.microsoft.com/office/word/2010/wordml" xmlns:w15="http://schemas.microsoft.com/office/word/2012/wordml" xmlns:wpg="http://schemas.microsoft.com/office/word/2010/wordprocessingGroup" xmlns:wpi="http://schemas.microsoft.com/office/word/2010/wordprocessingInk" xmlns:wps="http://schemas.microsoft.com/office/word/2010/wordprocessingShape" xmlns:a14="http://schemas.microsoft.com/office/drawing/2010/main"/>
+                        <a14:shadowObscured xmlns:a14="http://schemas.microsoft.com/office/drawing/2010/main" xmlns:wps="http://schemas.microsoft.com/office/word/2010/wordprocessingShape" xmlns:wpi="http://schemas.microsoft.com/office/word/2010/wordprocessingInk" xmlns:wpg="http://schemas.microsoft.com/office/word/2010/wordprocessingGroup" xmlns:w15="http://schemas.microsoft.com/office/word/2012/wordml" xmlns:w14="http://schemas.microsoft.com/office/word/2010/wordml" xmlns:w="http://schemas.openxmlformats.org/wordprocessingml/2006/main" xmlns:w10="urn:schemas-microsoft-com:office:word" xmlns:wp14="http://schemas.microsoft.com/office/word/2010/wordprocessingDrawing" xmlns:v="urn:schemas-microsoft-com:vml" xmlns:o="urn:schemas-microsoft-com:office:office" xmlns:mc="http://schemas.openxmlformats.org/markup-compatibility/2006" xmlns:wpc="http://schemas.microsoft.com/office/word/2010/wordprocessingCanvas" xmlns=""/>
                       </a:ext>
                     </a:extLst>
                   </pic:spPr>
@@ -8178,13 +8167,7 @@
             <w:rPr>
               <w:rFonts w:ascii="Cambria Math" w:hAnsi="Cambria Math"/>
             </w:rPr>
-            <m:t>i</m:t>
-          </m:r>
-          <m:r>
-            <w:rPr>
-              <w:rFonts w:ascii="Cambria Math" w:hAnsi="Cambria Math"/>
-            </w:rPr>
-            <m:t>=</m:t>
+            <m:t>i=</m:t>
           </m:r>
           <m:f>
             <m:fPr>
@@ -8438,15 +8421,7 @@
               <w:sz w:val="20"/>
               <w:szCs w:val="20"/>
             </w:rPr>
-            <m:t>=w-η∙</m:t>
-          </m:r>
-          <m:r>
-            <w:rPr>
-              <w:rFonts w:ascii="Cambria Math" w:hAnsi="Cambria Math"/>
-              <w:sz w:val="20"/>
-              <w:szCs w:val="20"/>
-            </w:rPr>
-            <m:t>△</m:t>
+            <m:t>=w-η∙△</m:t>
           </m:r>
           <m:sSub>
             <m:sSubPr>
@@ -10885,15 +10860,45 @@
         </w:rPr>
       </w:pPr>
       <w:bookmarkStart w:id="15" w:name="_Ref437864071"/>
-      <w:bookmarkStart w:id="16" w:name="_Ref437876278"/>
-      <w:r>
-        <w:rPr>
-          <w:sz w:val="20"/>
-          <w:szCs w:val="20"/>
-        </w:rPr>
-        <w:t>Time Magazine Article, July 2015 Issue.</w:t>
-      </w:r>
-      <w:bookmarkEnd w:id="16"/>
+      <w:r>
+        <w:rPr>
+          <w:sz w:val="20"/>
+          <w:szCs w:val="20"/>
+        </w:rPr>
+        <w:t xml:space="preserve">"What Should Hollywood Remake Next?" </w:t>
+      </w:r>
+      <w:r>
+        <w:rPr>
+          <w:i/>
+          <w:iCs/>
+          <w:sz w:val="20"/>
+          <w:szCs w:val="20"/>
+        </w:rPr>
+        <w:t>Time Magazine</w:t>
+      </w:r>
+      <w:r>
+        <w:rPr>
+          <w:sz w:val="20"/>
+          <w:szCs w:val="20"/>
+        </w:rPr>
+        <w:t xml:space="preserve"> 25 June 2015: n. </w:t>
+      </w:r>
+      <w:proofErr w:type="spellStart"/>
+      <w:r>
+        <w:rPr>
+          <w:sz w:val="20"/>
+          <w:szCs w:val="20"/>
+        </w:rPr>
+        <w:t>pag</w:t>
+      </w:r>
+      <w:proofErr w:type="spellEnd"/>
+      <w:r>
+        <w:rPr>
+          <w:sz w:val="20"/>
+          <w:szCs w:val="20"/>
+        </w:rPr>
+        <w:t>. Print.</w:t>
+      </w:r>
     </w:p>
     <w:p>
       <w:pPr>
@@ -10905,7 +10910,7 @@
           <w:szCs w:val="20"/>
         </w:rPr>
       </w:pPr>
-      <w:bookmarkStart w:id="17" w:name="_Ref437876296"/>
+      <w:bookmarkStart w:id="16" w:name="_Ref437876296"/>
       <w:proofErr w:type="spellStart"/>
       <w:r>
         <w:rPr>
@@ -10997,7 +11002,7 @@
         <w:t xml:space="preserve"> 30.2 (2006): 243-254.</w:t>
       </w:r>
       <w:bookmarkEnd w:id="15"/>
-      <w:bookmarkEnd w:id="17"/>
+      <w:bookmarkEnd w:id="16"/>
     </w:p>
     <w:p>
       <w:pPr>
@@ -11012,7 +11017,7 @@
           <w:szCs w:val="20"/>
         </w:rPr>
       </w:pPr>
-      <w:bookmarkStart w:id="18" w:name="_Ref437864094"/>
+      <w:bookmarkStart w:id="17" w:name="_Ref437864094"/>
       <w:r>
         <w:rPr>
           <w:rFonts w:ascii="Times New Roman" w:hAnsi="Times New Roman"/>
@@ -11102,7 +11107,7 @@
         </w:rPr>
         <w:t xml:space="preserve"> 36.3 (2009): 6580-6587.</w:t>
       </w:r>
-      <w:bookmarkEnd w:id="18"/>
+      <w:bookmarkEnd w:id="17"/>
     </w:p>
     <w:p>
       <w:pPr>
@@ -11195,7 +11200,7 @@
           <w:szCs w:val="20"/>
         </w:rPr>
       </w:pPr>
-      <w:bookmarkStart w:id="19" w:name="_Ref437869324"/>
+      <w:bookmarkStart w:id="18" w:name="_Ref437869324"/>
       <w:proofErr w:type="spellStart"/>
       <w:r>
         <w:rPr>
@@ -11268,7 +11273,7 @@
         </w:rPr>
         <w:t>. 2015.</w:t>
       </w:r>
-      <w:bookmarkEnd w:id="19"/>
+      <w:bookmarkEnd w:id="18"/>
     </w:p>
     <w:p>
       <w:pPr>
@@ -11397,7 +11402,7 @@
           <w:szCs w:val="20"/>
         </w:rPr>
       </w:pPr>
-      <w:bookmarkStart w:id="20" w:name="_Ref437869298"/>
+      <w:bookmarkStart w:id="19" w:name="_Ref437869298"/>
       <w:proofErr w:type="spellStart"/>
       <w:r>
         <w:rPr>
@@ -11426,7 +11431,7 @@
         </w:rPr>
         <w:t xml:space="preserve"> Dec. 2015.</w:t>
       </w:r>
-      <w:bookmarkEnd w:id="20"/>
+      <w:bookmarkEnd w:id="19"/>
     </w:p>
     <w:p>
       <w:pPr>
@@ -13611,7 +13616,7 @@
   <a:extraClrSchemeLst/>
   <a:extLst>
     <a:ext uri="{05A4C25C-085E-4340-85A3-A5531E510DB2}">
-      <thm15:themeFamily xmlns="" xmlns:thm15="http://schemas.microsoft.com/office/thememl/2012/main" name="Office Theme" id="{62F939B6-93AF-4DB8-9C6B-D6C7DFDC589F}" vid="{4A3C46E8-61CC-4603-A589-7422A47A8E4A}"/>
+      <thm15:themeFamily xmlns:thm15="http://schemas.microsoft.com/office/thememl/2012/main" xmlns="" name="Office Theme" id="{62F939B6-93AF-4DB8-9C6B-D6C7DFDC589F}" vid="{4A3C46E8-61CC-4603-A589-7422A47A8E4A}"/>
     </a:ext>
   </a:extLst>
 </a:theme>
@@ -13622,7 +13627,7 @@
 </file>
 
 <file path=customXml/itemProps1.xml><?xml version="1.0" encoding="utf-8"?>
-<ds:datastoreItem xmlns:ds="http://schemas.openxmlformats.org/officeDocument/2006/customXml" ds:itemID="{1B06C9E9-A667-49EE-AAD8-FD50657C1C7A}">
+<ds:datastoreItem xmlns:ds="http://schemas.openxmlformats.org/officeDocument/2006/customXml" ds:itemID="{AE8CEB3F-0C1F-41B0-9041-FE92E0BDFE49}">
   <ds:schemaRefs>
     <ds:schemaRef ds:uri="http://schemas.openxmlformats.org/officeDocument/2006/bibliography"/>
   </ds:schemaRefs>

</xml_diff>